<commit_message>
Fixed spelling mistake in documentation
</commit_message>
<xml_diff>
--- a/assignment_1_2/docs/Assignment_1_2_Solution_Description.docx
+++ b/assignment_1_2/docs/Assignment_1_2_Solution_Description.docx
@@ -1326,6 +1326,75 @@
     </w:p>
     <w:p>
       <w:pPr>
+        <w:ind w:firstLine="360"/>
+        <w:rPr>
+          <w:rFonts w:ascii="Times New Roman" w:hAnsi="Times New Roman" w:cs="Times New Roman"/>
+          <w:sz w:val="20"/>
+        </w:rPr>
+      </w:pPr>
+      <w:r>
+        <w:rPr>
+          <w:rFonts w:ascii="Times New Roman" w:hAnsi="Times New Roman" w:cs="Times New Roman"/>
+          <w:sz w:val="20"/>
+        </w:rPr>
+        <w:t>In terms of high</w:t>
+      </w:r>
+      <w:r>
+        <w:rPr>
+          <w:rFonts w:ascii="Times New Roman" w:hAnsi="Times New Roman" w:cs="Times New Roman"/>
+          <w:sz w:val="20"/>
+        </w:rPr>
+        <w:t>-</w:t>
+      </w:r>
+      <w:r>
+        <w:rPr>
+          <w:rFonts w:ascii="Times New Roman" w:hAnsi="Times New Roman" w:cs="Times New Roman"/>
+          <w:sz w:val="20"/>
+        </w:rPr>
+        <w:t>level architecture, the application is structured in layers, based on the principles of the layered architecture. The principle of the layered architecture is to separate the components of the system that perform similar functions into isolated groups which share information inside the layer they form, but only expose through an interface the communication with other layers. Such a system behaves like a linear pipeline of modules where each layer uses the functions of the layer immediately beneath itself and data passes through the layers being processed at each step. The difference is that data flows in both directions, either from the data source towards the user, or from the user, who has access to input mechanisms, towards the data source.</w:t>
+      </w:r>
+    </w:p>
+    <w:p>
+      <w:pPr>
+        <w:rPr>
+          <w:rFonts w:ascii="Times New Roman" w:hAnsi="Times New Roman" w:cs="Times New Roman"/>
+          <w:sz w:val="20"/>
+        </w:rPr>
+      </w:pPr>
+      <w:r>
+        <w:rPr>
+          <w:rFonts w:ascii="Times New Roman" w:hAnsi="Times New Roman" w:cs="Times New Roman"/>
+          <w:sz w:val="20"/>
+        </w:rPr>
+        <w:t>The advantage is that the layers are decoupled, while inside the layers, cohesion is high, making the system more stable and easier to extend, maintain and test. The disadvantage is that there may be layers in which some data is not processed too much or is not processed at all, which affects performance for no gain. Also, such a system is more complex and more difficult to design.</w:t>
+      </w:r>
+    </w:p>
+    <w:p>
+      <w:pPr>
+        <w:rPr>
+          <w:rFonts w:ascii="Times New Roman" w:hAnsi="Times New Roman" w:cs="Times New Roman"/>
+          <w:sz w:val="20"/>
+        </w:rPr>
+      </w:pPr>
+      <w:r>
+        <w:rPr>
+          <w:rFonts w:ascii="Times New Roman" w:hAnsi="Times New Roman" w:cs="Times New Roman"/>
+          <w:sz w:val="20"/>
+        </w:rPr>
+        <w:t>Furthermore, this architecture is well suited for web-based applications, since it allows a clean separation of responsibilities between the server and the client. In this case, processing and rendering is accomplished server-side, while the browser clients only display that view and pass the user inputs.</w:t>
+      </w:r>
+    </w:p>
+    <w:p>
+      <w:pPr>
+        <w:ind w:firstLine="360"/>
+        <w:rPr>
+          <w:rFonts w:ascii="Times New Roman" w:hAnsi="Times New Roman" w:cs="Times New Roman"/>
+          <w:sz w:val="20"/>
+        </w:rPr>
+      </w:pPr>
+    </w:p>
+    <w:p>
+      <w:pPr>
         <w:spacing w:before="240"/>
         <w:jc w:val="center"/>
         <w:rPr>
@@ -1358,6 +1427,7 @@
         <w:rPr>
           <w:b/>
         </w:rPr>
+        <w:lastRenderedPageBreak/>
         <w:t>Database design</w:t>
       </w:r>
     </w:p>
@@ -1376,6 +1446,8 @@
       <w:r>
         <w:t>The following entities are included in the database:</w:t>
       </w:r>
+      <w:bookmarkStart w:id="0" w:name="_GoBack"/>
+      <w:bookmarkEnd w:id="0"/>
     </w:p>
     <w:p>
       <w:pPr>
@@ -1459,7 +1531,6 @@
         <w:rPr>
           <w:noProof/>
         </w:rPr>
-        <w:lastRenderedPageBreak/>
         <w:drawing>
           <wp:anchor distT="0" distB="0" distL="114300" distR="114300" simplePos="0" relativeHeight="251659264" behindDoc="0" locked="0" layoutInCell="1" allowOverlap="1" wp14:anchorId="65F6EB33" wp14:editId="5FA8DC15">
             <wp:simplePos x="0" y="0"/>
@@ -1535,6 +1606,7 @@
         <w:rPr>
           <w:b/>
         </w:rPr>
+        <w:lastRenderedPageBreak/>
         <w:t>Package architecture</w:t>
       </w:r>
     </w:p>
@@ -1653,16 +1725,23 @@
           <w:rFonts w:ascii="Times New Roman" w:hAnsi="Times New Roman" w:cs="Times New Roman"/>
           <w:sz w:val="20"/>
         </w:rPr>
-        <w:t>It processes the requests that are parsed and forwarded to it by the Servlets. The Entities package contains the classes for the business objects, User, Role, Flight and City. The Services package contains the classes that process the data, generate the result and send the data that needs to be persisted to the data access layer. The Utilities package contains additional classes, that are used by the Services, like data transfer objects or filt</w:t>
-      </w:r>
-      <w:bookmarkStart w:id="0" w:name="_GoBack"/>
-      <w:bookmarkEnd w:id="0"/>
-      <w:r>
-        <w:rPr>
-          <w:rFonts w:ascii="Times New Roman" w:hAnsi="Times New Roman" w:cs="Times New Roman"/>
-          <w:sz w:val="20"/>
-        </w:rPr>
-        <w:t>er objects.</w:t>
+        <w:t>It processes the requests that are parsed and forwarded to it by the Servlets. The Entities package contains the classes for the business objects, User, Role, Flight and City. The Services package contains the classes that process the data, generate the result and send the data that needs to be persisted to the data access layer. The Utilities package contains additional classes, that are used by the Services, like data transfer objects or filter objects.</w:t>
+      </w:r>
+    </w:p>
+    <w:p>
+      <w:pPr>
+        <w:ind w:firstLine="360"/>
+        <w:rPr>
+          <w:rFonts w:ascii="Times New Roman" w:hAnsi="Times New Roman" w:cs="Times New Roman"/>
+          <w:sz w:val="20"/>
+        </w:rPr>
+      </w:pPr>
+      <w:r>
+        <w:rPr>
+          <w:rFonts w:ascii="Times New Roman" w:hAnsi="Times New Roman" w:cs="Times New Roman"/>
+          <w:sz w:val="20"/>
+        </w:rPr>
+        <w:t xml:space="preserve">The Data Access layer connects the business to the </w:t>
       </w:r>
     </w:p>
     <w:p>
@@ -1678,7 +1757,6 @@
         <w:rPr>
           <w:noProof/>
         </w:rPr>
-        <w:lastRenderedPageBreak/>
         <w:drawing>
           <wp:anchor distT="0" distB="0" distL="114300" distR="114300" simplePos="0" relativeHeight="251660288" behindDoc="0" locked="0" layoutInCell="1" allowOverlap="1" wp14:anchorId="59338650" wp14:editId="301E9995">
             <wp:simplePos x="0" y="0"/>

</xml_diff>